<commit_message>
Added all remaining screenshots needed
</commit_message>
<xml_diff>
--- a/app_beta_submission/App_Beta.docx
+++ b/app_beta_submission/App_Beta.docx
@@ -1,115 +1,207 @@
 
 <file path=word/document.xml><?xml version="1.0" encoding="utf-8"?>
-<w:document xmlns:wpc="http://schemas.microsoft.com/office/word/2010/wordprocessingCanvas" xmlns:cx="http://schemas.microsoft.com/office/drawing/2014/chartex" xmlns:cx1="http://schemas.microsoft.com/office/drawing/2015/9/8/chartex" xmlns:cx2="http://schemas.microsoft.com/office/drawing/2015/10/21/chartex" xmlns:cx3="http://schemas.microsoft.com/office/drawing/2016/5/9/chartex" xmlns:cx4="http://schemas.microsoft.com/office/drawing/2016/5/10/chartex" xmlns:cx5="http://schemas.microsoft.com/office/drawing/2016/5/11/chartex" xmlns:cx6="http://schemas.microsoft.com/office/drawing/2016/5/12/chartex" xmlns:cx7="http://schemas.microsoft.com/office/drawing/2016/5/13/chartex" xmlns:cx8="http://schemas.microsoft.com/office/drawing/2016/5/14/chartex" xmlns:mc="http://schemas.openxmlformats.org/markup-compatibility/2006" xmlns:aink="http://schemas.microsoft.com/office/drawing/2016/ink" xmlns:am3d="http://schemas.microsoft.com/office/drawing/2017/model3d" xmlns:o="urn:schemas-microsoft-com:office:office" xmlns:r="http://schemas.openxmlformats.org/officeDocument/2006/relationships" xmlns:m="http://schemas.openxmlformats.org/officeDocument/2006/math" xmlns:v="urn:schemas-microsoft-com:vml" xmlns:wp14="http://schemas.microsoft.com/office/word/2010/wordprocessingDrawing" xmlns:wp="http://schemas.openxmlformats.org/drawingml/2006/wordprocessingDrawing" xmlns:w10="urn:schemas-microsoft-com:office:word" xmlns:w="http://schemas.openxmlformats.org/wordprocessingml/2006/main" xmlns:w14="http://schemas.microsoft.com/office/word/2010/wordml" xmlns:w15="http://schemas.microsoft.com/office/word/2012/wordml" xmlns:w16cex="http://schemas.microsoft.com/office/word/2018/wordml/cex" xmlns:w16cid="http://schemas.microsoft.com/office/word/2016/wordml/cid" xmlns:w16="http://schemas.microsoft.com/office/word/2018/wordml" xmlns:w16se="http://schemas.microsoft.com/office/word/2015/wordml/symex" xmlns:wpg="http://schemas.microsoft.com/office/word/2010/wordprocessingGroup" xmlns:wpi="http://schemas.microsoft.com/office/word/2010/wordprocessingInk" xmlns:wne="http://schemas.microsoft.com/office/word/2006/wordml" xmlns:wps="http://schemas.microsoft.com/office/word/2010/wordprocessingShape" mc:Ignorable="w14 w15 w16se w16cid w16 w16cex wp14">
+<w:document xmlns:wpc="http://schemas.microsoft.com/office/word/2010/wordprocessingCanvas" xmlns:cx="http://schemas.microsoft.com/office/drawing/2014/chartex" xmlns:cx1="http://schemas.microsoft.com/office/drawing/2015/9/8/chartex" xmlns:cx2="http://schemas.microsoft.com/office/drawing/2015/10/21/chartex" xmlns:cx3="http://schemas.microsoft.com/office/drawing/2016/5/9/chartex" xmlns:cx4="http://schemas.microsoft.com/office/drawing/2016/5/10/chartex" xmlns:cx5="http://schemas.microsoft.com/office/drawing/2016/5/11/chartex" xmlns:cx6="http://schemas.microsoft.com/office/drawing/2016/5/12/chartex" xmlns:cx7="http://schemas.microsoft.com/office/drawing/2016/5/13/chartex" xmlns:cx8="http://schemas.microsoft.com/office/drawing/2016/5/14/chartex" xmlns:mc="http://schemas.openxmlformats.org/markup-compatibility/2006" xmlns:aink="http://schemas.microsoft.com/office/drawing/2016/ink" xmlns:am3d="http://schemas.microsoft.com/office/drawing/2017/model3d" xmlns:o="urn:schemas-microsoft-com:office:office" xmlns:r="http://schemas.openxmlformats.org/officeDocument/2006/relationships" xmlns:m="http://schemas.openxmlformats.org/officeDocument/2006/math" xmlns:v="urn:schemas-microsoft-com:vml" xmlns:wp14="http://schemas.microsoft.com/office/word/2010/wordprocessingDrawing" xmlns:wp="http://schemas.openxmlformats.org/drawingml/2006/wordprocessingDrawing" xmlns:w10="urn:schemas-microsoft-com:office:word" xmlns:w="http://schemas.openxmlformats.org/wordprocessingml/2006/main" xmlns:w14="http://schemas.microsoft.com/office/word/2010/wordml" xmlns:w15="http://schemas.microsoft.com/office/word/2012/wordml" xmlns:w16cex="http://schemas.microsoft.com/office/word/2018/wordml/cex" xmlns:w16cid="http://schemas.microsoft.com/office/word/2016/wordml/cid" xmlns:w16="http://schemas.microsoft.com/office/word/2018/wordml" xmlns:w16sdtdh="http://schemas.microsoft.com/office/word/2020/wordml/sdtdatahash" xmlns:w16se="http://schemas.microsoft.com/office/word/2015/wordml/symex" xmlns:wpg="http://schemas.microsoft.com/office/word/2010/wordprocessingGroup" xmlns:wpi="http://schemas.microsoft.com/office/word/2010/wordprocessingInk" xmlns:wne="http://schemas.microsoft.com/office/word/2006/wordml" xmlns:wps="http://schemas.microsoft.com/office/word/2010/wordprocessingShape" mc:Ignorable="w14 w15 w16se w16cid w16 w16cex w16sdtdh wp14">
   <w:body>
     <w:p>
-      <w:r>
+      <w:pPr>
+        <w:rPr>
+          <w:rFonts w:ascii="Times New Roman" w:hAnsi="Times New Roman" w:cs="Times New Roman"/>
+          <w:sz w:val="24"/>
+          <w:szCs w:val="24"/>
+        </w:rPr>
+      </w:pPr>
+      <w:r>
+        <w:rPr>
+          <w:rFonts w:ascii="Times New Roman" w:hAnsi="Times New Roman" w:cs="Times New Roman"/>
+          <w:sz w:val="24"/>
+          <w:szCs w:val="24"/>
+        </w:rPr>
         <w:t>App: Price and News aggregator for Cryptocurrency</w:t>
       </w:r>
     </w:p>
     <w:p>
-      <w:r>
+      <w:pPr>
+        <w:rPr>
+          <w:rFonts w:ascii="Times New Roman" w:hAnsi="Times New Roman" w:cs="Times New Roman"/>
+          <w:sz w:val="24"/>
+          <w:szCs w:val="24"/>
+        </w:rPr>
+      </w:pPr>
+      <w:r>
+        <w:rPr>
+          <w:rFonts w:ascii="Times New Roman" w:hAnsi="Times New Roman" w:cs="Times New Roman"/>
+          <w:sz w:val="24"/>
+          <w:szCs w:val="24"/>
+        </w:rPr>
         <w:t>We will create an iOS app designed to aggregate and display pricing for cryptocurrencies.</w:t>
       </w:r>
     </w:p>
     <w:p>
-      <w:r>
-        <w:t>The app will use API requests to pull information and display the basic information about the currency. The charting will be in html5 format to display via Tradingview’s cloud database.</w:t>
-      </w:r>
-    </w:p>
-    <w:p>
-      <w:r>
+      <w:pPr>
+        <w:rPr>
+          <w:rFonts w:ascii="Times New Roman" w:hAnsi="Times New Roman" w:cs="Times New Roman"/>
+          <w:sz w:val="24"/>
+          <w:szCs w:val="24"/>
+        </w:rPr>
+      </w:pPr>
+      <w:r>
+        <w:rPr>
+          <w:rFonts w:ascii="Times New Roman" w:hAnsi="Times New Roman" w:cs="Times New Roman"/>
+          <w:sz w:val="24"/>
+          <w:szCs w:val="24"/>
+        </w:rPr>
+        <w:t xml:space="preserve">The app will use API requests to pull information and display the basic information about the currency. The charting will be in html5 format to display via </w:t>
+      </w:r>
+      <w:proofErr w:type="spellStart"/>
+      <w:r>
+        <w:rPr>
+          <w:rFonts w:ascii="Times New Roman" w:hAnsi="Times New Roman" w:cs="Times New Roman"/>
+          <w:sz w:val="24"/>
+          <w:szCs w:val="24"/>
+        </w:rPr>
+        <w:t>Tradingview’s</w:t>
+      </w:r>
+      <w:proofErr w:type="spellEnd"/>
+      <w:r>
+        <w:rPr>
+          <w:rFonts w:ascii="Times New Roman" w:hAnsi="Times New Roman" w:cs="Times New Roman"/>
+          <w:sz w:val="24"/>
+          <w:szCs w:val="24"/>
+        </w:rPr>
+        <w:t xml:space="preserve"> cloud database.</w:t>
+      </w:r>
+    </w:p>
+    <w:p>
+      <w:pPr>
+        <w:rPr>
+          <w:rFonts w:ascii="Times New Roman" w:hAnsi="Times New Roman" w:cs="Times New Roman"/>
+          <w:sz w:val="24"/>
+          <w:szCs w:val="24"/>
+        </w:rPr>
+      </w:pPr>
+      <w:r>
+        <w:rPr>
+          <w:rFonts w:ascii="Times New Roman" w:hAnsi="Times New Roman" w:cs="Times New Roman"/>
+          <w:sz w:val="24"/>
+          <w:szCs w:val="24"/>
+        </w:rPr>
         <w:t>Another feature is a news aggregator to pull information about the Crypto market. Will give a basic list of headlines about crypto and links to their full site.</w:t>
       </w:r>
     </w:p>
     <w:p>
-      <w:r>
+      <w:pPr>
+        <w:rPr>
+          <w:rFonts w:ascii="Times New Roman" w:hAnsi="Times New Roman" w:cs="Times New Roman"/>
+          <w:sz w:val="24"/>
+          <w:szCs w:val="24"/>
+        </w:rPr>
+      </w:pPr>
+      <w:r>
+        <w:rPr>
+          <w:rFonts w:ascii="Times New Roman" w:hAnsi="Times New Roman" w:cs="Times New Roman"/>
+          <w:sz w:val="24"/>
+          <w:szCs w:val="24"/>
+        </w:rPr>
         <w:t>The color scheme is a shade of green, and white. We wanted to utilize green to symbolize money and prosperity. The Main background color is white while the buttons are green. The font design is a the standard Roboto to keep a clean experience.</w:t>
       </w:r>
     </w:p>
-    <w:p/>
-    <w:p>
-      <w:r>
+    <w:p>
+      <w:pPr>
+        <w:rPr>
+          <w:rFonts w:ascii="Times New Roman" w:hAnsi="Times New Roman" w:cs="Times New Roman"/>
+          <w:sz w:val="24"/>
+          <w:szCs w:val="24"/>
+        </w:rPr>
+      </w:pPr>
+    </w:p>
+    <w:p>
+      <w:pPr>
+        <w:rPr>
+          <w:rFonts w:ascii="Times New Roman" w:hAnsi="Times New Roman" w:cs="Times New Roman"/>
+          <w:sz w:val="24"/>
+          <w:szCs w:val="24"/>
+        </w:rPr>
+      </w:pPr>
+      <w:r>
+        <w:rPr>
+          <w:rFonts w:ascii="Times New Roman" w:hAnsi="Times New Roman" w:cs="Times New Roman"/>
+          <w:sz w:val="24"/>
+          <w:szCs w:val="24"/>
+        </w:rPr>
         <w:t>User Flow Diagram:</w:t>
       </w:r>
     </w:p>
     <w:p>
-      <w:r>
+      <w:pPr>
+        <w:rPr>
+          <w:rFonts w:ascii="Times New Roman" w:hAnsi="Times New Roman" w:cs="Times New Roman"/>
+          <w:sz w:val="24"/>
+          <w:szCs w:val="24"/>
+        </w:rPr>
+      </w:pPr>
+      <w:r>
+        <w:rPr>
+          <w:rFonts w:ascii="Times New Roman" w:hAnsi="Times New Roman" w:cs="Times New Roman"/>
+          <w:sz w:val="24"/>
+          <w:szCs w:val="24"/>
+        </w:rPr>
         <w:t>We updated the User Flow Diagram – rectangles for screens and rhombus for services.</w:t>
       </w:r>
     </w:p>
     <w:p>
-      <w:hyperlink r:id="rId4" w:anchor="Halexander-bui%2Fcosc4355_ios_app_project%2Fmain%2Fapp_specifications%2Fuser_flow_diagram.drawio" w:history="1">
+      <w:pPr>
+        <w:rPr>
+          <w:rStyle w:val="Hyperlink"/>
+          <w:rFonts w:ascii="Times New Roman" w:hAnsi="Times New Roman" w:cs="Times New Roman"/>
+          <w:sz w:val="24"/>
+          <w:szCs w:val="24"/>
+        </w:rPr>
+      </w:pPr>
+      <w:hyperlink r:id="rId5" w:anchor="Halexander-bui%2Fcosc4355_ios_app_project%2Fmain%2Fapp_specifications%2Fuser_flow_diagram.drawio" w:history="1">
+        <w:proofErr w:type="spellStart"/>
         <w:r>
           <w:rPr>
             <w:rStyle w:val="Hyperlink"/>
+            <w:rFonts w:ascii="Times New Roman" w:hAnsi="Times New Roman" w:cs="Times New Roman"/>
+            <w:sz w:val="24"/>
+            <w:szCs w:val="24"/>
           </w:rPr>
-          <w:t>user_flow_diagram.drawio - diagrams.net</w:t>
+          <w:t>user_flow_</w:t>
+        </w:r>
+        <w:proofErr w:type="gramStart"/>
+        <w:r>
+          <w:rPr>
+            <w:rStyle w:val="Hyperlink"/>
+            <w:rFonts w:ascii="Times New Roman" w:hAnsi="Times New Roman" w:cs="Times New Roman"/>
+            <w:sz w:val="24"/>
+            <w:szCs w:val="24"/>
+          </w:rPr>
+          <w:t>diagram.drawio</w:t>
+        </w:r>
+        <w:proofErr w:type="spellEnd"/>
+        <w:proofErr w:type="gramEnd"/>
+        <w:r>
+          <w:rPr>
+            <w:rStyle w:val="Hyperlink"/>
+            <w:rFonts w:ascii="Times New Roman" w:hAnsi="Times New Roman" w:cs="Times New Roman"/>
+            <w:sz w:val="24"/>
+            <w:szCs w:val="24"/>
+          </w:rPr>
+          <w:t xml:space="preserve"> - diagrams.net</w:t>
         </w:r>
       </w:hyperlink>
       <w:r>
         <w:rPr>
+          <w:rFonts w:ascii="Times New Roman" w:hAnsi="Times New Roman" w:cs="Times New Roman"/>
           <w:noProof/>
+          <w:sz w:val="24"/>
+          <w:szCs w:val="24"/>
         </w:rPr>
         <w:drawing>
           <wp:inline distT="0" distB="0" distL="0" distR="0" wp14:anchorId="436A89F2" wp14:editId="1356BD80">
             <wp:extent cx="5943600" cy="4163060"/>
             <wp:effectExtent l="0" t="0" r="0" b="8890"/>
             <wp:docPr id="1" name="Picture 1"/>
-            <wp:cNvGraphicFramePr>
-              <a:graphicFrameLocks xmlns:a="http://schemas.openxmlformats.org/drawingml/2006/main" noChangeAspect="1"/>
-            </wp:cNvGraphicFramePr>
-            <a:graphic xmlns:a="http://schemas.openxmlformats.org/drawingml/2006/main">
-              <a:graphicData uri="http://schemas.openxmlformats.org/drawingml/2006/picture">
-                <pic:pic xmlns:pic="http://schemas.openxmlformats.org/drawingml/2006/picture">
-                  <pic:nvPicPr>
-                    <pic:cNvPr id="1" name=""/>
-                    <pic:cNvPicPr/>
-                  </pic:nvPicPr>
-                  <pic:blipFill>
-                    <a:blip r:embed="rId5"/>
-                    <a:stretch>
-                      <a:fillRect/>
-                    </a:stretch>
-                  </pic:blipFill>
-                  <pic:spPr>
-                    <a:xfrm>
-                      <a:off x="0" y="0"/>
-                      <a:ext cx="5943600" cy="4163060"/>
-                    </a:xfrm>
-                    <a:prstGeom prst="rect">
-                      <a:avLst/>
-                    </a:prstGeom>
-                  </pic:spPr>
-                </pic:pic>
-              </a:graphicData>
-            </a:graphic>
-          </wp:inline>
-        </w:drawing>
-      </w:r>
-    </w:p>
-    <w:p/>
-    <w:p>
-      <w:r>
-        <w:t>Beta App:</w:t>
-      </w:r>
-    </w:p>
-    <w:p>
-      <w:r>
-        <w:lastRenderedPageBreak/>
-        <w:t>Price Tab:</w:t>
-      </w:r>
-    </w:p>
-    <w:p>
-      <w:r>
-        <w:rPr>
-          <w:noProof/>
-        </w:rPr>
-        <w:drawing>
-          <wp:inline distT="0" distB="0" distL="0" distR="0" wp14:anchorId="4E566FA4" wp14:editId="6505BE2B">
-            <wp:extent cx="3200000" cy="5714286"/>
-            <wp:effectExtent l="0" t="0" r="635" b="1270"/>
-            <wp:docPr id="2" name="Picture 2"/>
             <wp:cNvGraphicFramePr>
               <a:graphicFrameLocks xmlns:a="http://schemas.openxmlformats.org/drawingml/2006/main" noChangeAspect="1"/>
             </wp:cNvGraphicFramePr>
@@ -129,7 +221,7 @@
                   <pic:spPr>
                     <a:xfrm>
                       <a:off x="0" y="0"/>
-                      <a:ext cx="3200000" cy="5714286"/>
+                      <a:ext cx="5943600" cy="4163060"/>
                     </a:xfrm>
                     <a:prstGeom prst="rect">
                       <a:avLst/>
@@ -142,23 +234,70 @@
         </w:drawing>
       </w:r>
     </w:p>
-    <w:p/>
-    <w:p>
-      <w:r>
-        <w:t>Delete From Price:</w:t>
-      </w:r>
-    </w:p>
-    <w:p>
-      <w:r>
-        <w:rPr>
+    <w:p>
+      <w:pPr>
+        <w:rPr>
+          <w:rFonts w:ascii="Times New Roman" w:hAnsi="Times New Roman" w:cs="Times New Roman"/>
+          <w:sz w:val="24"/>
+          <w:szCs w:val="24"/>
+        </w:rPr>
+      </w:pPr>
+    </w:p>
+    <w:p>
+      <w:pPr>
+        <w:rPr>
+          <w:rFonts w:ascii="Times New Roman" w:hAnsi="Times New Roman" w:cs="Times New Roman"/>
+          <w:sz w:val="24"/>
+          <w:szCs w:val="24"/>
+        </w:rPr>
+      </w:pPr>
+      <w:r>
+        <w:rPr>
+          <w:rFonts w:ascii="Times New Roman" w:hAnsi="Times New Roman" w:cs="Times New Roman"/>
+          <w:sz w:val="24"/>
+          <w:szCs w:val="24"/>
+        </w:rPr>
+        <w:t>Beta App:</w:t>
+      </w:r>
+    </w:p>
+    <w:p>
+      <w:pPr>
+        <w:rPr>
+          <w:rFonts w:ascii="Times New Roman" w:hAnsi="Times New Roman" w:cs="Times New Roman"/>
+          <w:sz w:val="24"/>
+          <w:szCs w:val="24"/>
+        </w:rPr>
+      </w:pPr>
+      <w:r>
+        <w:rPr>
+          <w:rFonts w:ascii="Times New Roman" w:hAnsi="Times New Roman" w:cs="Times New Roman"/>
+          <w:sz w:val="24"/>
+          <w:szCs w:val="24"/>
+        </w:rPr>
+        <w:lastRenderedPageBreak/>
+        <w:t>Price Tab:</w:t>
+      </w:r>
+    </w:p>
+    <w:p>
+      <w:pPr>
+        <w:rPr>
+          <w:rFonts w:ascii="Times New Roman" w:hAnsi="Times New Roman" w:cs="Times New Roman"/>
+          <w:sz w:val="24"/>
+          <w:szCs w:val="24"/>
+        </w:rPr>
+      </w:pPr>
+      <w:r>
+        <w:rPr>
+          <w:rFonts w:ascii="Times New Roman" w:hAnsi="Times New Roman" w:cs="Times New Roman"/>
           <w:noProof/>
-        </w:rPr>
-        <w:lastRenderedPageBreak/>
+          <w:sz w:val="24"/>
+          <w:szCs w:val="24"/>
+        </w:rPr>
         <w:drawing>
-          <wp:inline distT="0" distB="0" distL="0" distR="0" wp14:anchorId="7675D86D" wp14:editId="21FCB36D">
-            <wp:extent cx="3200000" cy="5704762"/>
-            <wp:effectExtent l="0" t="0" r="635" b="0"/>
-            <wp:docPr id="5" name="Picture 5"/>
+          <wp:inline distT="0" distB="0" distL="0" distR="0" wp14:anchorId="4E566FA4" wp14:editId="6505BE2B">
+            <wp:extent cx="3200000" cy="5714286"/>
+            <wp:effectExtent l="0" t="0" r="635" b="1270"/>
+            <wp:docPr id="2" name="Picture 2"/>
             <wp:cNvGraphicFramePr>
               <a:graphicFrameLocks xmlns:a="http://schemas.openxmlformats.org/drawingml/2006/main" noChangeAspect="1"/>
             </wp:cNvGraphicFramePr>
@@ -178,7 +317,7 @@
                   <pic:spPr>
                     <a:xfrm>
                       <a:off x="0" y="0"/>
-                      <a:ext cx="3200000" cy="5704762"/>
+                      <a:ext cx="3200000" cy="5714286"/>
                     </a:xfrm>
                     <a:prstGeom prst="rect">
                       <a:avLst/>
@@ -191,23 +330,107 @@
         </w:drawing>
       </w:r>
     </w:p>
-    <w:p/>
-    <w:p>
-      <w:r>
-        <w:t>Select Coin:</w:t>
-      </w:r>
-    </w:p>
-    <w:p>
-      <w:r>
-        <w:rPr>
+    <w:p>
+      <w:pPr>
+        <w:rPr>
+          <w:rFonts w:ascii="Times New Roman" w:hAnsi="Times New Roman" w:cs="Times New Roman"/>
+          <w:sz w:val="24"/>
+          <w:szCs w:val="24"/>
+        </w:rPr>
+      </w:pPr>
+    </w:p>
+    <w:p>
+      <w:pPr>
+        <w:rPr>
+          <w:rFonts w:ascii="Times New Roman" w:hAnsi="Times New Roman" w:cs="Times New Roman"/>
+          <w:sz w:val="24"/>
+          <w:szCs w:val="24"/>
+        </w:rPr>
+      </w:pPr>
+    </w:p>
+    <w:p>
+      <w:pPr>
+        <w:rPr>
+          <w:rFonts w:ascii="Times New Roman" w:hAnsi="Times New Roman" w:cs="Times New Roman"/>
+          <w:sz w:val="24"/>
+          <w:szCs w:val="24"/>
+        </w:rPr>
+      </w:pPr>
+    </w:p>
+    <w:p>
+      <w:pPr>
+        <w:rPr>
+          <w:rFonts w:ascii="Times New Roman" w:hAnsi="Times New Roman" w:cs="Times New Roman"/>
+          <w:sz w:val="24"/>
+          <w:szCs w:val="24"/>
+        </w:rPr>
+      </w:pPr>
+    </w:p>
+    <w:p>
+      <w:pPr>
+        <w:rPr>
+          <w:rFonts w:ascii="Times New Roman" w:hAnsi="Times New Roman" w:cs="Times New Roman"/>
+          <w:sz w:val="24"/>
+          <w:szCs w:val="24"/>
+        </w:rPr>
+      </w:pPr>
+    </w:p>
+    <w:p>
+      <w:pPr>
+        <w:rPr>
+          <w:rFonts w:ascii="Times New Roman" w:hAnsi="Times New Roman" w:cs="Times New Roman"/>
+          <w:sz w:val="24"/>
+          <w:szCs w:val="24"/>
+        </w:rPr>
+      </w:pPr>
+    </w:p>
+    <w:p>
+      <w:pPr>
+        <w:rPr>
+          <w:rFonts w:ascii="Times New Roman" w:hAnsi="Times New Roman" w:cs="Times New Roman"/>
+          <w:sz w:val="24"/>
+          <w:szCs w:val="24"/>
+        </w:rPr>
+      </w:pPr>
+    </w:p>
+    <w:p>
+      <w:pPr>
+        <w:rPr>
+          <w:rFonts w:ascii="Times New Roman" w:hAnsi="Times New Roman" w:cs="Times New Roman"/>
+          <w:sz w:val="24"/>
+          <w:szCs w:val="24"/>
+        </w:rPr>
+      </w:pPr>
+      <w:r>
+        <w:rPr>
+          <w:rFonts w:ascii="Times New Roman" w:hAnsi="Times New Roman" w:cs="Times New Roman"/>
+          <w:sz w:val="24"/>
+          <w:szCs w:val="24"/>
+        </w:rPr>
+        <w:lastRenderedPageBreak/>
+        <w:t>Delete From Price:</w:t>
+      </w:r>
+    </w:p>
+    <w:p>
+      <w:pPr>
+        <w:rPr>
+          <w:rFonts w:ascii="Times New Roman" w:hAnsi="Times New Roman" w:cs="Times New Roman"/>
+          <w:sz w:val="24"/>
+          <w:szCs w:val="24"/>
+        </w:rPr>
+      </w:pPr>
+      <w:r>
+        <w:rPr>
+          <w:rFonts w:ascii="Times New Roman" w:hAnsi="Times New Roman" w:cs="Times New Roman"/>
           <w:noProof/>
-        </w:rPr>
-        <w:lastRenderedPageBreak/>
+          <w:sz w:val="24"/>
+          <w:szCs w:val="24"/>
+        </w:rPr>
         <w:drawing>
-          <wp:inline distT="0" distB="0" distL="0" distR="0" wp14:anchorId="6EC4C861" wp14:editId="0E481486">
-            <wp:extent cx="3180952" cy="5704762"/>
+          <wp:inline distT="0" distB="0" distL="0" distR="0" wp14:anchorId="7675D86D" wp14:editId="21FCB36D">
+            <wp:extent cx="3200000" cy="5704762"/>
             <wp:effectExtent l="0" t="0" r="635" b="0"/>
-            <wp:docPr id="3" name="Picture 3"/>
+            <wp:docPr id="5" name="Picture 5"/>
             <wp:cNvGraphicFramePr>
               <a:graphicFrameLocks xmlns:a="http://schemas.openxmlformats.org/drawingml/2006/main" noChangeAspect="1"/>
             </wp:cNvGraphicFramePr>
@@ -227,7 +450,7 @@
                   <pic:spPr>
                     <a:xfrm>
                       <a:off x="0" y="0"/>
-                      <a:ext cx="3180952" cy="5704762"/>
+                      <a:ext cx="3200000" cy="5704762"/>
                     </a:xfrm>
                     <a:prstGeom prst="rect">
                       <a:avLst/>
@@ -240,23 +463,107 @@
         </w:drawing>
       </w:r>
     </w:p>
-    <w:p/>
-    <w:p>
-      <w:r>
-        <w:t>Add To Watch:</w:t>
-      </w:r>
-    </w:p>
-    <w:p>
-      <w:r>
-        <w:rPr>
+    <w:p>
+      <w:pPr>
+        <w:rPr>
+          <w:rFonts w:ascii="Times New Roman" w:hAnsi="Times New Roman" w:cs="Times New Roman"/>
+          <w:sz w:val="24"/>
+          <w:szCs w:val="24"/>
+        </w:rPr>
+      </w:pPr>
+    </w:p>
+    <w:p>
+      <w:pPr>
+        <w:rPr>
+          <w:rFonts w:ascii="Times New Roman" w:hAnsi="Times New Roman" w:cs="Times New Roman"/>
+          <w:sz w:val="24"/>
+          <w:szCs w:val="24"/>
+        </w:rPr>
+      </w:pPr>
+    </w:p>
+    <w:p>
+      <w:pPr>
+        <w:rPr>
+          <w:rFonts w:ascii="Times New Roman" w:hAnsi="Times New Roman" w:cs="Times New Roman"/>
+          <w:sz w:val="24"/>
+          <w:szCs w:val="24"/>
+        </w:rPr>
+      </w:pPr>
+    </w:p>
+    <w:p>
+      <w:pPr>
+        <w:rPr>
+          <w:rFonts w:ascii="Times New Roman" w:hAnsi="Times New Roman" w:cs="Times New Roman"/>
+          <w:sz w:val="24"/>
+          <w:szCs w:val="24"/>
+        </w:rPr>
+      </w:pPr>
+    </w:p>
+    <w:p>
+      <w:pPr>
+        <w:rPr>
+          <w:rFonts w:ascii="Times New Roman" w:hAnsi="Times New Roman" w:cs="Times New Roman"/>
+          <w:sz w:val="24"/>
+          <w:szCs w:val="24"/>
+        </w:rPr>
+      </w:pPr>
+    </w:p>
+    <w:p>
+      <w:pPr>
+        <w:rPr>
+          <w:rFonts w:ascii="Times New Roman" w:hAnsi="Times New Roman" w:cs="Times New Roman"/>
+          <w:sz w:val="24"/>
+          <w:szCs w:val="24"/>
+        </w:rPr>
+      </w:pPr>
+    </w:p>
+    <w:p>
+      <w:pPr>
+        <w:rPr>
+          <w:rFonts w:ascii="Times New Roman" w:hAnsi="Times New Roman" w:cs="Times New Roman"/>
+          <w:sz w:val="24"/>
+          <w:szCs w:val="24"/>
+        </w:rPr>
+      </w:pPr>
+    </w:p>
+    <w:p>
+      <w:pPr>
+        <w:rPr>
+          <w:rFonts w:ascii="Times New Roman" w:hAnsi="Times New Roman" w:cs="Times New Roman"/>
+          <w:sz w:val="24"/>
+          <w:szCs w:val="24"/>
+        </w:rPr>
+      </w:pPr>
+      <w:r>
+        <w:rPr>
+          <w:rFonts w:ascii="Times New Roman" w:hAnsi="Times New Roman" w:cs="Times New Roman"/>
+          <w:sz w:val="24"/>
+          <w:szCs w:val="24"/>
+        </w:rPr>
+        <w:lastRenderedPageBreak/>
+        <w:t>Select Coin:</w:t>
+      </w:r>
+    </w:p>
+    <w:p>
+      <w:pPr>
+        <w:rPr>
+          <w:rFonts w:ascii="Times New Roman" w:hAnsi="Times New Roman" w:cs="Times New Roman"/>
+          <w:sz w:val="24"/>
+          <w:szCs w:val="24"/>
+        </w:rPr>
+      </w:pPr>
+      <w:r>
+        <w:rPr>
+          <w:rFonts w:ascii="Times New Roman" w:hAnsi="Times New Roman" w:cs="Times New Roman"/>
           <w:noProof/>
-        </w:rPr>
-        <w:lastRenderedPageBreak/>
+          <w:sz w:val="24"/>
+          <w:szCs w:val="24"/>
+        </w:rPr>
         <w:drawing>
-          <wp:inline distT="0" distB="0" distL="0" distR="0" wp14:anchorId="30DC164F" wp14:editId="0650A4F4">
-            <wp:extent cx="3219048" cy="5733333"/>
-            <wp:effectExtent l="0" t="0" r="635" b="1270"/>
-            <wp:docPr id="4" name="Picture 4"/>
+          <wp:inline distT="0" distB="0" distL="0" distR="0" wp14:anchorId="6EC4C861" wp14:editId="0E481486">
+            <wp:extent cx="3180952" cy="5704762"/>
+            <wp:effectExtent l="0" t="0" r="635" b="0"/>
+            <wp:docPr id="3" name="Picture 3"/>
             <wp:cNvGraphicFramePr>
               <a:graphicFrameLocks xmlns:a="http://schemas.openxmlformats.org/drawingml/2006/main" noChangeAspect="1"/>
             </wp:cNvGraphicFramePr>
@@ -276,6 +583,139 @@
                   <pic:spPr>
                     <a:xfrm>
                       <a:off x="0" y="0"/>
+                      <a:ext cx="3180952" cy="5704762"/>
+                    </a:xfrm>
+                    <a:prstGeom prst="rect">
+                      <a:avLst/>
+                    </a:prstGeom>
+                  </pic:spPr>
+                </pic:pic>
+              </a:graphicData>
+            </a:graphic>
+          </wp:inline>
+        </w:drawing>
+      </w:r>
+    </w:p>
+    <w:p>
+      <w:pPr>
+        <w:rPr>
+          <w:rFonts w:ascii="Times New Roman" w:hAnsi="Times New Roman" w:cs="Times New Roman"/>
+          <w:sz w:val="24"/>
+          <w:szCs w:val="24"/>
+        </w:rPr>
+      </w:pPr>
+    </w:p>
+    <w:p>
+      <w:pPr>
+        <w:rPr>
+          <w:rFonts w:ascii="Times New Roman" w:hAnsi="Times New Roman" w:cs="Times New Roman"/>
+          <w:sz w:val="24"/>
+          <w:szCs w:val="24"/>
+        </w:rPr>
+      </w:pPr>
+    </w:p>
+    <w:p>
+      <w:pPr>
+        <w:rPr>
+          <w:rFonts w:ascii="Times New Roman" w:hAnsi="Times New Roman" w:cs="Times New Roman"/>
+          <w:sz w:val="24"/>
+          <w:szCs w:val="24"/>
+        </w:rPr>
+      </w:pPr>
+    </w:p>
+    <w:p>
+      <w:pPr>
+        <w:rPr>
+          <w:rFonts w:ascii="Times New Roman" w:hAnsi="Times New Roman" w:cs="Times New Roman"/>
+          <w:sz w:val="24"/>
+          <w:szCs w:val="24"/>
+        </w:rPr>
+      </w:pPr>
+    </w:p>
+    <w:p>
+      <w:pPr>
+        <w:rPr>
+          <w:rFonts w:ascii="Times New Roman" w:hAnsi="Times New Roman" w:cs="Times New Roman"/>
+          <w:sz w:val="24"/>
+          <w:szCs w:val="24"/>
+        </w:rPr>
+      </w:pPr>
+    </w:p>
+    <w:p>
+      <w:pPr>
+        <w:rPr>
+          <w:rFonts w:ascii="Times New Roman" w:hAnsi="Times New Roman" w:cs="Times New Roman"/>
+          <w:sz w:val="24"/>
+          <w:szCs w:val="24"/>
+        </w:rPr>
+      </w:pPr>
+    </w:p>
+    <w:p>
+      <w:pPr>
+        <w:rPr>
+          <w:rFonts w:ascii="Times New Roman" w:hAnsi="Times New Roman" w:cs="Times New Roman"/>
+          <w:sz w:val="24"/>
+          <w:szCs w:val="24"/>
+        </w:rPr>
+      </w:pPr>
+    </w:p>
+    <w:p>
+      <w:pPr>
+        <w:rPr>
+          <w:rFonts w:ascii="Times New Roman" w:hAnsi="Times New Roman" w:cs="Times New Roman"/>
+          <w:sz w:val="24"/>
+          <w:szCs w:val="24"/>
+        </w:rPr>
+      </w:pPr>
+      <w:r>
+        <w:rPr>
+          <w:rFonts w:ascii="Times New Roman" w:hAnsi="Times New Roman" w:cs="Times New Roman"/>
+          <w:sz w:val="24"/>
+          <w:szCs w:val="24"/>
+        </w:rPr>
+        <w:lastRenderedPageBreak/>
+        <w:t>Add To Watch:</w:t>
+      </w:r>
+    </w:p>
+    <w:p>
+      <w:pPr>
+        <w:rPr>
+          <w:rFonts w:ascii="Times New Roman" w:hAnsi="Times New Roman" w:cs="Times New Roman"/>
+          <w:sz w:val="24"/>
+          <w:szCs w:val="24"/>
+        </w:rPr>
+      </w:pPr>
+      <w:r>
+        <w:rPr>
+          <w:rFonts w:ascii="Times New Roman" w:hAnsi="Times New Roman" w:cs="Times New Roman"/>
+          <w:noProof/>
+          <w:sz w:val="24"/>
+          <w:szCs w:val="24"/>
+        </w:rPr>
+        <w:drawing>
+          <wp:inline distT="0" distB="0" distL="0" distR="0" wp14:anchorId="30DC164F" wp14:editId="0650A4F4">
+            <wp:extent cx="3219048" cy="5733333"/>
+            <wp:effectExtent l="0" t="0" r="635" b="1270"/>
+            <wp:docPr id="4" name="Picture 4"/>
+            <wp:cNvGraphicFramePr>
+              <a:graphicFrameLocks xmlns:a="http://schemas.openxmlformats.org/drawingml/2006/main" noChangeAspect="1"/>
+            </wp:cNvGraphicFramePr>
+            <a:graphic xmlns:a="http://schemas.openxmlformats.org/drawingml/2006/main">
+              <a:graphicData uri="http://schemas.openxmlformats.org/drawingml/2006/picture">
+                <pic:pic xmlns:pic="http://schemas.openxmlformats.org/drawingml/2006/picture">
+                  <pic:nvPicPr>
+                    <pic:cNvPr id="1" name=""/>
+                    <pic:cNvPicPr/>
+                  </pic:nvPicPr>
+                  <pic:blipFill>
+                    <a:blip r:embed="rId10"/>
+                    <a:stretch>
+                      <a:fillRect/>
+                    </a:stretch>
+                  </pic:blipFill>
+                  <pic:spPr>
+                    <a:xfrm>
+                      <a:off x="0" y="0"/>
                       <a:ext cx="3219048" cy="5733333"/>
                     </a:xfrm>
                     <a:prstGeom prst="rect">
@@ -289,6 +729,540 @@
         </w:drawing>
       </w:r>
     </w:p>
+    <w:p>
+      <w:pPr>
+        <w:rPr>
+          <w:rFonts w:ascii="Times New Roman" w:hAnsi="Times New Roman" w:cs="Times New Roman"/>
+          <w:sz w:val="24"/>
+          <w:szCs w:val="24"/>
+        </w:rPr>
+      </w:pPr>
+    </w:p>
+    <w:p>
+      <w:pPr>
+        <w:rPr>
+          <w:rFonts w:ascii="Times New Roman" w:hAnsi="Times New Roman" w:cs="Times New Roman"/>
+          <w:sz w:val="24"/>
+          <w:szCs w:val="24"/>
+        </w:rPr>
+      </w:pPr>
+    </w:p>
+    <w:p>
+      <w:pPr>
+        <w:rPr>
+          <w:rFonts w:ascii="Times New Roman" w:hAnsi="Times New Roman" w:cs="Times New Roman"/>
+          <w:sz w:val="24"/>
+          <w:szCs w:val="24"/>
+        </w:rPr>
+      </w:pPr>
+    </w:p>
+    <w:p>
+      <w:pPr>
+        <w:rPr>
+          <w:rFonts w:ascii="Times New Roman" w:hAnsi="Times New Roman" w:cs="Times New Roman"/>
+          <w:sz w:val="24"/>
+          <w:szCs w:val="24"/>
+        </w:rPr>
+      </w:pPr>
+    </w:p>
+    <w:p>
+      <w:pPr>
+        <w:rPr>
+          <w:rFonts w:ascii="Times New Roman" w:hAnsi="Times New Roman" w:cs="Times New Roman"/>
+          <w:sz w:val="24"/>
+          <w:szCs w:val="24"/>
+        </w:rPr>
+      </w:pPr>
+    </w:p>
+    <w:p>
+      <w:pPr>
+        <w:rPr>
+          <w:rFonts w:ascii="Times New Roman" w:hAnsi="Times New Roman" w:cs="Times New Roman"/>
+          <w:sz w:val="24"/>
+          <w:szCs w:val="24"/>
+        </w:rPr>
+      </w:pPr>
+    </w:p>
+    <w:p>
+      <w:pPr>
+        <w:rPr>
+          <w:rFonts w:ascii="Times New Roman" w:hAnsi="Times New Roman" w:cs="Times New Roman"/>
+          <w:sz w:val="24"/>
+          <w:szCs w:val="24"/>
+        </w:rPr>
+      </w:pPr>
+    </w:p>
+    <w:p>
+      <w:pPr>
+        <w:rPr>
+          <w:rFonts w:ascii="Times New Roman" w:hAnsi="Times New Roman" w:cs="Times New Roman"/>
+          <w:sz w:val="24"/>
+          <w:szCs w:val="24"/>
+        </w:rPr>
+      </w:pPr>
+      <w:r>
+        <w:rPr>
+          <w:rFonts w:ascii="Times New Roman" w:hAnsi="Times New Roman" w:cs="Times New Roman"/>
+          <w:sz w:val="24"/>
+          <w:szCs w:val="24"/>
+        </w:rPr>
+        <w:lastRenderedPageBreak/>
+        <w:t>General News:</w:t>
+      </w:r>
+    </w:p>
+    <w:p>
+      <w:pPr>
+        <w:rPr>
+          <w:rFonts w:ascii="Times New Roman" w:hAnsi="Times New Roman" w:cs="Times New Roman"/>
+          <w:sz w:val="24"/>
+          <w:szCs w:val="24"/>
+        </w:rPr>
+      </w:pPr>
+      <w:r>
+        <w:rPr>
+          <w:noProof/>
+        </w:rPr>
+        <w:drawing>
+          <wp:inline distT="0" distB="0" distL="0" distR="0" wp14:anchorId="6D2DF994" wp14:editId="37A12769">
+            <wp:extent cx="3200400" cy="5963935"/>
+            <wp:effectExtent l="0" t="0" r="0" b="0"/>
+            <wp:docPr id="6" name="Picture 6" descr="Graphical user interface, text, application, website&#10;&#10;Description automatically generated"/>
+            <wp:cNvGraphicFramePr>
+              <a:graphicFrameLocks xmlns:a="http://schemas.openxmlformats.org/drawingml/2006/main" noChangeAspect="1"/>
+            </wp:cNvGraphicFramePr>
+            <a:graphic xmlns:a="http://schemas.openxmlformats.org/drawingml/2006/main">
+              <a:graphicData uri="http://schemas.openxmlformats.org/drawingml/2006/picture">
+                <pic:pic xmlns:pic="http://schemas.openxmlformats.org/drawingml/2006/picture">
+                  <pic:nvPicPr>
+                    <pic:cNvPr id="6" name="Picture 6" descr="Graphical user interface, text, application, website&#10;&#10;Description automatically generated"/>
+                    <pic:cNvPicPr>
+                      <a:picLocks noChangeAspect="1" noChangeArrowheads="1"/>
+                    </pic:cNvPicPr>
+                  </pic:nvPicPr>
+                  <pic:blipFill>
+                    <a:blip r:embed="rId11">
+                      <a:extLst>
+                        <a:ext uri="{28A0092B-C50C-407E-A947-70E740481C1C}">
+                          <a14:useLocalDpi xmlns:a14="http://schemas.microsoft.com/office/drawing/2010/main" val="0"/>
+                        </a:ext>
+                      </a:extLst>
+                    </a:blip>
+                    <a:srcRect/>
+                    <a:stretch>
+                      <a:fillRect/>
+                    </a:stretch>
+                  </pic:blipFill>
+                  <pic:spPr bwMode="auto">
+                    <a:xfrm>
+                      <a:off x="0" y="0"/>
+                      <a:ext cx="3200400" cy="5963935"/>
+                    </a:xfrm>
+                    <a:prstGeom prst="rect">
+                      <a:avLst/>
+                    </a:prstGeom>
+                    <a:noFill/>
+                    <a:ln>
+                      <a:noFill/>
+                    </a:ln>
+                  </pic:spPr>
+                </pic:pic>
+              </a:graphicData>
+            </a:graphic>
+          </wp:inline>
+        </w:drawing>
+      </w:r>
+    </w:p>
+    <w:p>
+      <w:pPr>
+        <w:rPr>
+          <w:rFonts w:ascii="Times New Roman" w:hAnsi="Times New Roman" w:cs="Times New Roman"/>
+          <w:sz w:val="24"/>
+          <w:szCs w:val="24"/>
+        </w:rPr>
+      </w:pPr>
+    </w:p>
+    <w:p>
+      <w:pPr>
+        <w:rPr>
+          <w:rFonts w:ascii="Times New Roman" w:hAnsi="Times New Roman" w:cs="Times New Roman"/>
+          <w:sz w:val="24"/>
+          <w:szCs w:val="24"/>
+        </w:rPr>
+      </w:pPr>
+    </w:p>
+    <w:p>
+      <w:pPr>
+        <w:rPr>
+          <w:rFonts w:ascii="Times New Roman" w:hAnsi="Times New Roman" w:cs="Times New Roman"/>
+          <w:sz w:val="24"/>
+          <w:szCs w:val="24"/>
+        </w:rPr>
+      </w:pPr>
+    </w:p>
+    <w:p>
+      <w:pPr>
+        <w:rPr>
+          <w:rFonts w:ascii="Times New Roman" w:hAnsi="Times New Roman" w:cs="Times New Roman"/>
+          <w:sz w:val="24"/>
+          <w:szCs w:val="24"/>
+        </w:rPr>
+      </w:pPr>
+    </w:p>
+    <w:p>
+      <w:pPr>
+        <w:rPr>
+          <w:rFonts w:ascii="Times New Roman" w:hAnsi="Times New Roman" w:cs="Times New Roman"/>
+          <w:sz w:val="24"/>
+          <w:szCs w:val="24"/>
+        </w:rPr>
+      </w:pPr>
+    </w:p>
+    <w:p>
+      <w:pPr>
+        <w:rPr>
+          <w:rFonts w:ascii="Times New Roman" w:hAnsi="Times New Roman" w:cs="Times New Roman"/>
+          <w:sz w:val="24"/>
+          <w:szCs w:val="24"/>
+        </w:rPr>
+      </w:pPr>
+    </w:p>
+    <w:p>
+      <w:pPr>
+        <w:rPr>
+          <w:rFonts w:ascii="Times New Roman" w:hAnsi="Times New Roman" w:cs="Times New Roman"/>
+          <w:sz w:val="24"/>
+          <w:szCs w:val="24"/>
+        </w:rPr>
+      </w:pPr>
+      <w:r>
+        <w:rPr>
+          <w:rFonts w:ascii="Times New Roman" w:hAnsi="Times New Roman" w:cs="Times New Roman"/>
+          <w:sz w:val="24"/>
+          <w:szCs w:val="24"/>
+        </w:rPr>
+        <w:lastRenderedPageBreak/>
+        <w:t>Personalized News (According to Coins Selected in Price Tab)</w:t>
+      </w:r>
+    </w:p>
+    <w:p>
+      <w:pPr>
+        <w:rPr>
+          <w:rFonts w:ascii="Times New Roman" w:hAnsi="Times New Roman" w:cs="Times New Roman"/>
+          <w:sz w:val="24"/>
+          <w:szCs w:val="24"/>
+        </w:rPr>
+      </w:pPr>
+      <w:r>
+        <w:rPr>
+          <w:noProof/>
+        </w:rPr>
+        <w:drawing>
+          <wp:inline distT="0" distB="0" distL="0" distR="0" wp14:anchorId="4F63C417" wp14:editId="04266BDD">
+            <wp:extent cx="3200400" cy="5993928"/>
+            <wp:effectExtent l="0" t="0" r="0" b="6985"/>
+            <wp:docPr id="8" name="Picture 8" descr="Graphical user interface, text, application, website&#10;&#10;Description automatically generated"/>
+            <wp:cNvGraphicFramePr>
+              <a:graphicFrameLocks xmlns:a="http://schemas.openxmlformats.org/drawingml/2006/main" noChangeAspect="1"/>
+            </wp:cNvGraphicFramePr>
+            <a:graphic xmlns:a="http://schemas.openxmlformats.org/drawingml/2006/main">
+              <a:graphicData uri="http://schemas.openxmlformats.org/drawingml/2006/picture">
+                <pic:pic xmlns:pic="http://schemas.openxmlformats.org/drawingml/2006/picture">
+                  <pic:nvPicPr>
+                    <pic:cNvPr id="8" name="Picture 8" descr="Graphical user interface, text, application, website&#10;&#10;Description automatically generated"/>
+                    <pic:cNvPicPr>
+                      <a:picLocks noChangeAspect="1" noChangeArrowheads="1"/>
+                    </pic:cNvPicPr>
+                  </pic:nvPicPr>
+                  <pic:blipFill>
+                    <a:blip r:embed="rId12">
+                      <a:extLst>
+                        <a:ext uri="{28A0092B-C50C-407E-A947-70E740481C1C}">
+                          <a14:useLocalDpi xmlns:a14="http://schemas.microsoft.com/office/drawing/2010/main" val="0"/>
+                        </a:ext>
+                      </a:extLst>
+                    </a:blip>
+                    <a:srcRect/>
+                    <a:stretch>
+                      <a:fillRect/>
+                    </a:stretch>
+                  </pic:blipFill>
+                  <pic:spPr bwMode="auto">
+                    <a:xfrm>
+                      <a:off x="0" y="0"/>
+                      <a:ext cx="3200400" cy="5993928"/>
+                    </a:xfrm>
+                    <a:prstGeom prst="rect">
+                      <a:avLst/>
+                    </a:prstGeom>
+                    <a:noFill/>
+                    <a:ln>
+                      <a:noFill/>
+                    </a:ln>
+                  </pic:spPr>
+                </pic:pic>
+              </a:graphicData>
+            </a:graphic>
+          </wp:inline>
+        </w:drawing>
+      </w:r>
+    </w:p>
+    <w:p>
+      <w:pPr>
+        <w:rPr>
+          <w:rFonts w:ascii="Times New Roman" w:hAnsi="Times New Roman" w:cs="Times New Roman"/>
+          <w:sz w:val="24"/>
+          <w:szCs w:val="24"/>
+        </w:rPr>
+      </w:pPr>
+    </w:p>
+    <w:p>
+      <w:pPr>
+        <w:rPr>
+          <w:rFonts w:ascii="Times New Roman" w:hAnsi="Times New Roman" w:cs="Times New Roman"/>
+          <w:sz w:val="24"/>
+          <w:szCs w:val="24"/>
+        </w:rPr>
+      </w:pPr>
+    </w:p>
+    <w:p>
+      <w:pPr>
+        <w:rPr>
+          <w:rFonts w:ascii="Times New Roman" w:hAnsi="Times New Roman" w:cs="Times New Roman"/>
+          <w:sz w:val="24"/>
+          <w:szCs w:val="24"/>
+        </w:rPr>
+      </w:pPr>
+    </w:p>
+    <w:p>
+      <w:pPr>
+        <w:rPr>
+          <w:rFonts w:ascii="Times New Roman" w:hAnsi="Times New Roman" w:cs="Times New Roman"/>
+          <w:sz w:val="24"/>
+          <w:szCs w:val="24"/>
+        </w:rPr>
+      </w:pPr>
+    </w:p>
+    <w:p>
+      <w:pPr>
+        <w:rPr>
+          <w:rFonts w:ascii="Times New Roman" w:hAnsi="Times New Roman" w:cs="Times New Roman"/>
+          <w:sz w:val="24"/>
+          <w:szCs w:val="24"/>
+        </w:rPr>
+      </w:pPr>
+    </w:p>
+    <w:p>
+      <w:pPr>
+        <w:rPr>
+          <w:rFonts w:ascii="Times New Roman" w:hAnsi="Times New Roman" w:cs="Times New Roman"/>
+          <w:sz w:val="24"/>
+          <w:szCs w:val="24"/>
+        </w:rPr>
+      </w:pPr>
+    </w:p>
+    <w:p>
+      <w:pPr>
+        <w:rPr>
+          <w:rFonts w:ascii="Times New Roman" w:hAnsi="Times New Roman" w:cs="Times New Roman"/>
+          <w:sz w:val="24"/>
+          <w:szCs w:val="24"/>
+        </w:rPr>
+      </w:pPr>
+      <w:r>
+        <w:rPr>
+          <w:rFonts w:ascii="Times New Roman" w:hAnsi="Times New Roman" w:cs="Times New Roman"/>
+          <w:sz w:val="24"/>
+          <w:szCs w:val="24"/>
+        </w:rPr>
+        <w:lastRenderedPageBreak/>
+        <w:t>Webpage View in after selection of News (For General or Personalized):</w:t>
+      </w:r>
+    </w:p>
+    <w:p>
+      <w:r>
+        <w:rPr>
+          <w:noProof/>
+        </w:rPr>
+        <w:drawing>
+          <wp:inline distT="0" distB="0" distL="0" distR="0" wp14:anchorId="63CBC759" wp14:editId="60373C0C">
+            <wp:extent cx="3200400" cy="6043546"/>
+            <wp:effectExtent l="0" t="0" r="0" b="0"/>
+            <wp:docPr id="7" name="Picture 7" descr="Graphical user interface, text&#10;&#10;Description automatically generated"/>
+            <wp:cNvGraphicFramePr>
+              <a:graphicFrameLocks xmlns:a="http://schemas.openxmlformats.org/drawingml/2006/main" noChangeAspect="1"/>
+            </wp:cNvGraphicFramePr>
+            <a:graphic xmlns:a="http://schemas.openxmlformats.org/drawingml/2006/main">
+              <a:graphicData uri="http://schemas.openxmlformats.org/drawingml/2006/picture">
+                <pic:pic xmlns:pic="http://schemas.openxmlformats.org/drawingml/2006/picture">
+                  <pic:nvPicPr>
+                    <pic:cNvPr id="7" name="Picture 7" descr="Graphical user interface, text&#10;&#10;Description automatically generated"/>
+                    <pic:cNvPicPr>
+                      <a:picLocks noChangeAspect="1" noChangeArrowheads="1"/>
+                    </pic:cNvPicPr>
+                  </pic:nvPicPr>
+                  <pic:blipFill>
+                    <a:blip r:embed="rId13">
+                      <a:extLst>
+                        <a:ext uri="{28A0092B-C50C-407E-A947-70E740481C1C}">
+                          <a14:useLocalDpi xmlns:a14="http://schemas.microsoft.com/office/drawing/2010/main" val="0"/>
+                        </a:ext>
+                      </a:extLst>
+                    </a:blip>
+                    <a:srcRect/>
+                    <a:stretch>
+                      <a:fillRect/>
+                    </a:stretch>
+                  </pic:blipFill>
+                  <pic:spPr bwMode="auto">
+                    <a:xfrm>
+                      <a:off x="0" y="0"/>
+                      <a:ext cx="3200400" cy="6043546"/>
+                    </a:xfrm>
+                    <a:prstGeom prst="rect">
+                      <a:avLst/>
+                    </a:prstGeom>
+                    <a:noFill/>
+                    <a:ln>
+                      <a:noFill/>
+                    </a:ln>
+                  </pic:spPr>
+                </pic:pic>
+              </a:graphicData>
+            </a:graphic>
+          </wp:inline>
+        </w:drawing>
+      </w:r>
+      <w:r>
+        <w:t xml:space="preserve"> </w:t>
+      </w:r>
+    </w:p>
+    <w:p/>
+    <w:p/>
+    <w:p/>
+    <w:p>
+      <w:pPr>
+        <w:rPr>
+          <w:rFonts w:ascii="Times New Roman" w:hAnsi="Times New Roman" w:cs="Times New Roman"/>
+          <w:sz w:val="24"/>
+          <w:szCs w:val="24"/>
+        </w:rPr>
+      </w:pPr>
+    </w:p>
+    <w:p>
+      <w:pPr>
+        <w:rPr>
+          <w:rFonts w:ascii="Times New Roman" w:hAnsi="Times New Roman" w:cs="Times New Roman"/>
+          <w:sz w:val="24"/>
+          <w:szCs w:val="24"/>
+        </w:rPr>
+      </w:pPr>
+    </w:p>
+    <w:p>
+      <w:pPr>
+        <w:rPr>
+          <w:rFonts w:ascii="Times New Roman" w:hAnsi="Times New Roman" w:cs="Times New Roman"/>
+          <w:sz w:val="24"/>
+          <w:szCs w:val="24"/>
+        </w:rPr>
+      </w:pPr>
+    </w:p>
+    <w:p>
+      <w:pPr>
+        <w:rPr>
+          <w:rFonts w:ascii="Times New Roman" w:hAnsi="Times New Roman" w:cs="Times New Roman"/>
+          <w:sz w:val="24"/>
+          <w:szCs w:val="24"/>
+        </w:rPr>
+      </w:pPr>
+      <w:r>
+        <w:rPr>
+          <w:rFonts w:ascii="Times New Roman" w:hAnsi="Times New Roman" w:cs="Times New Roman"/>
+          <w:sz w:val="24"/>
+          <w:szCs w:val="24"/>
+        </w:rPr>
+        <w:lastRenderedPageBreak/>
+        <w:t>Another Possible News Color Format</w:t>
+      </w:r>
+      <w:r>
+        <w:rPr>
+          <w:rFonts w:ascii="Times New Roman" w:hAnsi="Times New Roman" w:cs="Times New Roman"/>
+          <w:sz w:val="24"/>
+          <w:szCs w:val="24"/>
+        </w:rPr>
+        <w:t xml:space="preserve"> </w:t>
+      </w:r>
+      <w:r>
+        <w:rPr>
+          <w:rFonts w:ascii="Times New Roman" w:hAnsi="Times New Roman" w:cs="Times New Roman"/>
+          <w:sz w:val="24"/>
+          <w:szCs w:val="24"/>
+        </w:rPr>
+        <w:t>(?)</w:t>
+      </w:r>
+      <w:r>
+        <w:rPr>
+          <w:rFonts w:ascii="Times New Roman" w:hAnsi="Times New Roman" w:cs="Times New Roman"/>
+          <w:sz w:val="24"/>
+          <w:szCs w:val="24"/>
+        </w:rPr>
+        <w:t>:</w:t>
+      </w:r>
+    </w:p>
+    <w:p>
+      <w:r>
+        <w:rPr>
+          <w:noProof/>
+        </w:rPr>
+        <w:drawing>
+          <wp:inline distT="0" distB="0" distL="0" distR="0" wp14:anchorId="74BBE347" wp14:editId="487B0F00">
+            <wp:extent cx="3200400" cy="5943600"/>
+            <wp:effectExtent l="0" t="0" r="0" b="0"/>
+            <wp:docPr id="9" name="Picture 9" descr="Graphical user interface, text&#10;&#10;Description automatically generated"/>
+            <wp:cNvGraphicFramePr>
+              <a:graphicFrameLocks xmlns:a="http://schemas.openxmlformats.org/drawingml/2006/main" noChangeAspect="1"/>
+            </wp:cNvGraphicFramePr>
+            <a:graphic xmlns:a="http://schemas.openxmlformats.org/drawingml/2006/main">
+              <a:graphicData uri="http://schemas.openxmlformats.org/drawingml/2006/picture">
+                <pic:pic xmlns:pic="http://schemas.openxmlformats.org/drawingml/2006/picture">
+                  <pic:nvPicPr>
+                    <pic:cNvPr id="9" name="Picture 9" descr="Graphical user interface, text&#10;&#10;Description automatically generated"/>
+                    <pic:cNvPicPr>
+                      <a:picLocks noChangeAspect="1" noChangeArrowheads="1"/>
+                    </pic:cNvPicPr>
+                  </pic:nvPicPr>
+                  <pic:blipFill>
+                    <a:blip r:embed="rId14">
+                      <a:extLst>
+                        <a:ext uri="{28A0092B-C50C-407E-A947-70E740481C1C}">
+                          <a14:useLocalDpi xmlns:a14="http://schemas.microsoft.com/office/drawing/2010/main" val="0"/>
+                        </a:ext>
+                      </a:extLst>
+                    </a:blip>
+                    <a:srcRect/>
+                    <a:stretch>
+                      <a:fillRect/>
+                    </a:stretch>
+                  </pic:blipFill>
+                  <pic:spPr bwMode="auto">
+                    <a:xfrm>
+                      <a:off x="0" y="0"/>
+                      <a:ext cx="3200400" cy="5943600"/>
+                    </a:xfrm>
+                    <a:prstGeom prst="rect">
+                      <a:avLst/>
+                    </a:prstGeom>
+                    <a:noFill/>
+                    <a:ln>
+                      <a:noFill/>
+                    </a:ln>
+                  </pic:spPr>
+                </pic:pic>
+              </a:graphicData>
+            </a:graphic>
+          </wp:inline>
+        </w:drawing>
+      </w:r>
+    </w:p>
     <w:sectPr>
       <w:pgSz w:w="12240" w:h="15840"/>
       <w:pgMar w:top="1440" w:right="1440" w:bottom="1440" w:left="1440" w:header="720" w:footer="720" w:gutter="0"/>
@@ -300,7 +1274,7 @@
 </file>
 
 <file path=word/styles.xml><?xml version="1.0" encoding="utf-8"?>
-<w:styles xmlns:mc="http://schemas.openxmlformats.org/markup-compatibility/2006" xmlns:r="http://schemas.openxmlformats.org/officeDocument/2006/relationships" xmlns:w="http://schemas.openxmlformats.org/wordprocessingml/2006/main" xmlns:w14="http://schemas.microsoft.com/office/word/2010/wordml" xmlns:w15="http://schemas.microsoft.com/office/word/2012/wordml" xmlns:w16cex="http://schemas.microsoft.com/office/word/2018/wordml/cex" xmlns:w16cid="http://schemas.microsoft.com/office/word/2016/wordml/cid" xmlns:w16="http://schemas.microsoft.com/office/word/2018/wordml" xmlns:w16se="http://schemas.microsoft.com/office/word/2015/wordml/symex" mc:Ignorable="w14 w15 w16se w16cid w16 w16cex">
+<w:styles xmlns:mc="http://schemas.openxmlformats.org/markup-compatibility/2006" xmlns:r="http://schemas.openxmlformats.org/officeDocument/2006/relationships" xmlns:w="http://schemas.openxmlformats.org/wordprocessingml/2006/main" xmlns:w14="http://schemas.microsoft.com/office/word/2010/wordml" xmlns:w15="http://schemas.microsoft.com/office/word/2012/wordml" xmlns:w16cex="http://schemas.microsoft.com/office/word/2018/wordml/cex" xmlns:w16cid="http://schemas.microsoft.com/office/word/2016/wordml/cid" xmlns:w16="http://schemas.microsoft.com/office/word/2018/wordml" xmlns:w16sdtdh="http://schemas.microsoft.com/office/word/2020/wordml/sdtdatahash" xmlns:w16se="http://schemas.microsoft.com/office/word/2015/wordml/symex" mc:Ignorable="w14 w15 w16se w16cid w16 w16cex w16sdtdh">
   <w:docDefaults>
     <w:rPrDefault>
       <w:rPr>
@@ -1000,4 +1974,16 @@
     </a:ext>
   </a:extLst>
 </a:theme>
+</file>
+
+<file path=customXml/item1.xml><?xml version="1.0" encoding="utf-8"?>
+<b:Sources xmlns:b="http://schemas.openxmlformats.org/officeDocument/2006/bibliography" xmlns="http://schemas.openxmlformats.org/officeDocument/2006/bibliography" SelectedStyle="\APASixthEditionOfficeOnline.xsl" StyleName="APA" Version="6"/>
+</file>
+
+<file path=customXml/itemProps1.xml><?xml version="1.0" encoding="utf-8"?>
+<ds:datastoreItem xmlns:ds="http://schemas.openxmlformats.org/officeDocument/2006/customXml" ds:itemID="{8FE17240-5BDE-4A40-B25A-CCB0B08AF893}">
+  <ds:schemaRefs>
+    <ds:schemaRef ds:uri="http://schemas.openxmlformats.org/officeDocument/2006/bibliography"/>
+  </ds:schemaRefs>
+</ds:datastoreItem>
 </file>
</xml_diff>

<commit_message>
Changes + Revised Specification + Screenshots
</commit_message>
<xml_diff>
--- a/app_beta_submission/App_Beta.docx
+++ b/app_beta_submission/App_Beta.docx
@@ -113,22 +113,63 @@
           <w:szCs w:val="24"/>
         </w:rPr>
       </w:pPr>
-    </w:p>
-    <w:p>
-      <w:pPr>
-        <w:rPr>
-          <w:rFonts w:ascii="Times New Roman" w:hAnsi="Times New Roman" w:cs="Times New Roman"/>
-          <w:sz w:val="24"/>
-          <w:szCs w:val="24"/>
-        </w:rPr>
-      </w:pPr>
-      <w:r>
-        <w:rPr>
-          <w:rFonts w:ascii="Times New Roman" w:hAnsi="Times New Roman" w:cs="Times New Roman"/>
-          <w:sz w:val="24"/>
-          <w:szCs w:val="24"/>
-        </w:rPr>
-        <w:t>User Flow Diagram:</w:t>
+      <w:r>
+        <w:rPr>
+          <w:rFonts w:ascii="Times New Roman" w:hAnsi="Times New Roman" w:cs="Times New Roman"/>
+          <w:sz w:val="24"/>
+          <w:szCs w:val="24"/>
+        </w:rPr>
+        <w:t>Notable Change: News tab split into General News and Personalized News tabs. (Explained below with the screenshots)</w:t>
+      </w:r>
+    </w:p>
+    <w:p>
+      <w:pPr>
+        <w:rPr>
+          <w:rFonts w:ascii="Times New Roman" w:hAnsi="Times New Roman" w:cs="Times New Roman"/>
+          <w:sz w:val="24"/>
+          <w:szCs w:val="24"/>
+        </w:rPr>
+      </w:pPr>
+    </w:p>
+    <w:p>
+      <w:pPr>
+        <w:rPr>
+          <w:rFonts w:ascii="Times New Roman" w:hAnsi="Times New Roman" w:cs="Times New Roman"/>
+          <w:sz w:val="24"/>
+          <w:szCs w:val="24"/>
+        </w:rPr>
+      </w:pPr>
+      <w:r>
+        <w:rPr>
+          <w:rFonts w:ascii="Times New Roman" w:hAnsi="Times New Roman" w:cs="Times New Roman"/>
+          <w:sz w:val="24"/>
+          <w:szCs w:val="24"/>
+        </w:rPr>
+        <w:t>User Flow Diagram</w:t>
+      </w:r>
+      <w:r>
+        <w:rPr>
+          <w:rFonts w:ascii="Times New Roman" w:hAnsi="Times New Roman" w:cs="Times New Roman"/>
+          <w:sz w:val="24"/>
+          <w:szCs w:val="24"/>
+        </w:rPr>
+        <w:t xml:space="preserve"> (of previous submission) Correct</w:t>
+      </w:r>
+      <w:r>
+        <w:rPr>
+          <w:rFonts w:ascii="Times New Roman" w:hAnsi="Times New Roman" w:cs="Times New Roman"/>
+          <w:sz w:val="24"/>
+          <w:szCs w:val="24"/>
+        </w:rPr>
+        <w:t>ion</w:t>
+      </w:r>
+      <w:r>
+        <w:rPr>
+          <w:rFonts w:ascii="Times New Roman" w:hAnsi="Times New Roman" w:cs="Times New Roman"/>
+          <w:sz w:val="24"/>
+          <w:szCs w:val="24"/>
+        </w:rPr>
+        <w:t>:</w:t>
       </w:r>
     </w:p>
     <w:p>
@@ -151,10 +192,11 @@
     <w:p>
       <w:pPr>
         <w:rPr>
-          <w:rStyle w:val="Hyperlink"/>
-          <w:rFonts w:ascii="Times New Roman" w:hAnsi="Times New Roman" w:cs="Times New Roman"/>
-          <w:sz w:val="24"/>
-          <w:szCs w:val="24"/>
+          <w:rFonts w:ascii="Times New Roman" w:hAnsi="Times New Roman" w:cs="Times New Roman"/>
+          <w:color w:val="0000FF"/>
+          <w:sz w:val="24"/>
+          <w:szCs w:val="24"/>
+          <w:u w:val="single"/>
         </w:rPr>
       </w:pPr>
       <w:hyperlink r:id="rId5" w:anchor="Halexander-bui%2Fcosc4355_ios_app_project%2Fmain%2Fapp_specifications%2Fuser_flow_diagram.drawio" w:history="1">
@@ -166,20 +208,9 @@
             <w:sz w:val="24"/>
             <w:szCs w:val="24"/>
           </w:rPr>
-          <w:t>user_flow_</w:t>
-        </w:r>
-        <w:proofErr w:type="gramStart"/>
-        <w:r>
-          <w:rPr>
-            <w:rStyle w:val="Hyperlink"/>
-            <w:rFonts w:ascii="Times New Roman" w:hAnsi="Times New Roman" w:cs="Times New Roman"/>
-            <w:sz w:val="24"/>
-            <w:szCs w:val="24"/>
-          </w:rPr>
-          <w:t>diagram.drawio</w:t>
+          <w:t>user_flow_diagram.drawio</w:t>
         </w:r>
         <w:proofErr w:type="spellEnd"/>
-        <w:proofErr w:type="gramEnd"/>
         <w:r>
           <w:rPr>
             <w:rStyle w:val="Hyperlink"/>
@@ -242,15 +273,6 @@
           <w:szCs w:val="24"/>
         </w:rPr>
       </w:pPr>
-    </w:p>
-    <w:p>
-      <w:pPr>
-        <w:rPr>
-          <w:rFonts w:ascii="Times New Roman" w:hAnsi="Times New Roman" w:cs="Times New Roman"/>
-          <w:sz w:val="24"/>
-          <w:szCs w:val="24"/>
-        </w:rPr>
-      </w:pPr>
       <w:r>
         <w:rPr>
           <w:rFonts w:ascii="Times New Roman" w:hAnsi="Times New Roman" w:cs="Times New Roman"/>
@@ -807,7 +829,39 @@
           <w:szCs w:val="24"/>
         </w:rPr>
         <w:lastRenderedPageBreak/>
-        <w:t>General News:</w:t>
+        <w:t>General News</w:t>
+      </w:r>
+      <w:r>
+        <w:rPr>
+          <w:rFonts w:ascii="Times New Roman" w:hAnsi="Times New Roman" w:cs="Times New Roman"/>
+          <w:sz w:val="24"/>
+          <w:szCs w:val="24"/>
+        </w:rPr>
+        <w:t xml:space="preserve"> (General cryptocurrency</w:t>
+      </w:r>
+      <w:r>
+        <w:rPr>
+          <w:rFonts w:ascii="Times New Roman" w:hAnsi="Times New Roman" w:cs="Times New Roman"/>
+          <w:sz w:val="24"/>
+          <w:szCs w:val="24"/>
+        </w:rPr>
+        <w:t xml:space="preserve"> related</w:t>
+      </w:r>
+      <w:r>
+        <w:rPr>
+          <w:rFonts w:ascii="Times New Roman" w:hAnsi="Times New Roman" w:cs="Times New Roman"/>
+          <w:sz w:val="24"/>
+          <w:szCs w:val="24"/>
+        </w:rPr>
+        <w:t xml:space="preserve"> news)</w:t>
+      </w:r>
+      <w:r>
+        <w:rPr>
+          <w:rFonts w:ascii="Times New Roman" w:hAnsi="Times New Roman" w:cs="Times New Roman"/>
+          <w:sz w:val="24"/>
+          <w:szCs w:val="24"/>
+        </w:rPr>
+        <w:t>:</w:t>
       </w:r>
     </w:p>
     <w:p>
@@ -941,7 +995,47 @@
           <w:szCs w:val="24"/>
         </w:rPr>
         <w:lastRenderedPageBreak/>
-        <w:t>Personalized News (According to Coins Selected in Price Tab)</w:t>
+        <w:t>Personalized News (</w:t>
+      </w:r>
+      <w:r>
+        <w:rPr>
+          <w:rFonts w:ascii="Times New Roman" w:hAnsi="Times New Roman" w:cs="Times New Roman"/>
+          <w:sz w:val="24"/>
+          <w:szCs w:val="24"/>
+        </w:rPr>
+        <w:t>News a</w:t>
+      </w:r>
+      <w:r>
+        <w:rPr>
+          <w:rFonts w:ascii="Times New Roman" w:hAnsi="Times New Roman" w:cs="Times New Roman"/>
+          <w:sz w:val="24"/>
+          <w:szCs w:val="24"/>
+        </w:rPr>
+        <w:t xml:space="preserve">ccording to Coins Selected in </w:t>
+      </w:r>
+      <w:r>
+        <w:rPr>
+          <w:rFonts w:ascii="Times New Roman" w:hAnsi="Times New Roman" w:cs="Times New Roman"/>
+          <w:sz w:val="24"/>
+          <w:szCs w:val="24"/>
+        </w:rPr>
+        <w:t xml:space="preserve">the </w:t>
+      </w:r>
+      <w:r>
+        <w:rPr>
+          <w:rFonts w:ascii="Times New Roman" w:hAnsi="Times New Roman" w:cs="Times New Roman"/>
+          <w:sz w:val="24"/>
+          <w:szCs w:val="24"/>
+        </w:rPr>
+        <w:t>Price Tab)</w:t>
+      </w:r>
+      <w:r>
+        <w:rPr>
+          <w:rFonts w:ascii="Times New Roman" w:hAnsi="Times New Roman" w:cs="Times New Roman"/>
+          <w:sz w:val="24"/>
+          <w:szCs w:val="24"/>
+        </w:rPr>
+        <w:t>:</w:t>
       </w:r>
     </w:p>
     <w:p>
@@ -1197,15 +1291,23 @@
           <w:sz w:val="24"/>
           <w:szCs w:val="24"/>
         </w:rPr>
-        <w:t>(?)</w:t>
-      </w:r>
-      <w:r>
-        <w:rPr>
-          <w:rFonts w:ascii="Times New Roman" w:hAnsi="Times New Roman" w:cs="Times New Roman"/>
-          <w:sz w:val="24"/>
-          <w:szCs w:val="24"/>
-        </w:rPr>
-        <w:t>:</w:t>
+        <w:t>(</w:t>
+      </w:r>
+      <w:r>
+        <w:rPr>
+          <w:rFonts w:ascii="Times New Roman" w:hAnsi="Times New Roman" w:cs="Times New Roman"/>
+          <w:sz w:val="24"/>
+          <w:szCs w:val="24"/>
+        </w:rPr>
+        <w:t>Under consideration, would like feedback on</w:t>
+      </w:r>
+      <w:r>
+        <w:rPr>
+          <w:rFonts w:ascii="Times New Roman" w:hAnsi="Times New Roman" w:cs="Times New Roman"/>
+          <w:sz w:val="24"/>
+          <w:szCs w:val="24"/>
+        </w:rPr>
+        <w:t>):</w:t>
       </w:r>
     </w:p>
     <w:p>

</xml_diff>